<commit_message>
last changes before print
</commit_message>
<xml_diff>
--- a/GraduationNotes/annotation.docx
+++ b/GraduationNotes/annotation.docx
@@ -19,6 +19,7 @@
     <w:p>
       <w:pPr>
         <w:pStyle w:val="a3"/>
+        <w:spacing w:line="276" w:lineRule="auto"/>
         <w:ind w:left="1134" w:right="1134"/>
         <w:jc w:val="both"/>
         <w:rPr>
@@ -61,12 +62,13 @@
     <w:p>
       <w:pPr>
         <w:pStyle w:val="a5"/>
-        <w:spacing w:line="240" w:lineRule="auto"/>
+        <w:spacing w:line="276" w:lineRule="auto"/>
         <w:ind w:firstLine="0"/>
       </w:pPr>
     </w:p>
     <w:p>
       <w:pPr>
+        <w:spacing w:line="276" w:lineRule="auto"/>
         <w:ind w:firstLine="567"/>
         <w:jc w:val="both"/>
         <w:rPr>
@@ -105,7 +107,7 @@
     <w:p>
       <w:pPr>
         <w:pStyle w:val="a5"/>
-        <w:spacing w:line="240" w:lineRule="auto"/>
+        <w:spacing w:line="276" w:lineRule="auto"/>
       </w:pPr>
       <w:r>
         <w:t xml:space="preserve">Темой дипломного проекта является проблема распределения задач между разработчиками во время создания программного продукта. </w:t>
@@ -119,7 +121,7 @@
     <w:p>
       <w:pPr>
         <w:pStyle w:val="a5"/>
-        <w:spacing w:line="312" w:lineRule="auto"/>
+        <w:spacing w:line="276" w:lineRule="auto"/>
         <w:ind w:firstLine="567"/>
       </w:pPr>
       <w:r>
@@ -129,7 +131,7 @@
     <w:p>
       <w:pPr>
         <w:pStyle w:val="a5"/>
-        <w:spacing w:line="312" w:lineRule="auto"/>
+        <w:spacing w:line="276" w:lineRule="auto"/>
         <w:ind w:firstLine="567"/>
       </w:pPr>
       <w:r>
@@ -139,7 +141,7 @@
     <w:p>
       <w:pPr>
         <w:pStyle w:val="a5"/>
-        <w:spacing w:line="312" w:lineRule="auto"/>
+        <w:spacing w:line="276" w:lineRule="auto"/>
         <w:ind w:firstLine="567"/>
       </w:pPr>
       <w:r>
@@ -149,7 +151,7 @@
     <w:p>
       <w:pPr>
         <w:pStyle w:val="a5"/>
-        <w:spacing w:line="312" w:lineRule="auto"/>
+        <w:spacing w:line="276" w:lineRule="auto"/>
         <w:ind w:firstLine="567"/>
       </w:pPr>
       <w:r>
@@ -167,7 +169,7 @@
     <w:p>
       <w:pPr>
         <w:pStyle w:val="a5"/>
-        <w:spacing w:line="312" w:lineRule="auto"/>
+        <w:spacing w:line="276" w:lineRule="auto"/>
         <w:ind w:firstLine="567"/>
       </w:pPr>
       <w:r>
@@ -197,6 +199,7 @@
     <w:p>
       <w:pPr>
         <w:pStyle w:val="a7"/>
+        <w:spacing w:line="276" w:lineRule="auto"/>
         <w:ind w:firstLine="567"/>
       </w:pPr>
       <w:r>

</xml_diff>